<commit_message>
cambio de ej 9
</commit_message>
<xml_diff>
--- a/Sentencias SQL (Entrega 1).docx
+++ b/Sentencias SQL (Entrega 1).docx
@@ -957,111 +957,51 @@
           <w:sz w:val="30"/>
           <w:szCs w:val="30"/>
         </w:rPr>
-        <w:t xml:space="preserve">9) Listar los datos de las materias en las que no está inscripto el tercer alumno que usted cargó. </w:t>
-      </w:r>
-    </w:p>
-    <w:p>
-      <w:pPr>
-        <w:pStyle w:val="Cuerpodetexto"/>
-        <w:bidi w:val="0"/>
-        <w:jc w:val="left"/>
-        <w:rPr>
-          <w:rFonts w:ascii="Leelawadee UI Semilight" w:hAnsi="Leelawadee UI Semilight"/>
-        </w:rPr>
-      </w:pPr>
-      <w:r>
-        <w:rPr>
-          <w:rFonts w:ascii="Leelawadee UI Semilight" w:hAnsi="Leelawadee UI Semilight"/>
-          <w:b w:val="false"/>
-          <w:bCs w:val="false"/>
-          <w:sz w:val="24"/>
-          <w:szCs w:val="24"/>
-        </w:rPr>
-        <w:t xml:space="preserve">SELECT materia.id_materia, </w:t>
-      </w:r>
-      <w:r>
-        <w:rPr>
-          <w:rStyle w:val="Textooriginal"/>
-          <w:rFonts w:ascii="Leelawadee UI Semilight" w:hAnsi="Leelawadee UI Semilight"/>
-          <w:b w:val="false"/>
-          <w:bCs w:val="false"/>
-          <w:sz w:val="24"/>
-          <w:szCs w:val="24"/>
-        </w:rPr>
-        <w:t>nombre</w:t>
-      </w:r>
-      <w:r>
-        <w:rPr>
-          <w:rFonts w:ascii="Leelawadee UI Semilight" w:hAnsi="Leelawadee UI Semilight"/>
-          <w:b w:val="false"/>
-          <w:bCs w:val="false"/>
-          <w:sz w:val="24"/>
-          <w:szCs w:val="24"/>
-        </w:rPr>
-        <w:t xml:space="preserve">, </w:t>
-      </w:r>
-      <w:r>
-        <w:rPr>
-          <w:rStyle w:val="Textooriginal"/>
-          <w:rFonts w:ascii="Leelawadee UI Semilight" w:hAnsi="Leelawadee UI Semilight"/>
-          <w:b w:val="false"/>
-          <w:bCs w:val="false"/>
-          <w:sz w:val="24"/>
-          <w:szCs w:val="24"/>
-        </w:rPr>
-        <w:t>año</w:t>
-      </w:r>
-      <w:r>
-        <w:rPr>
-          <w:rFonts w:ascii="Leelawadee UI Semilight" w:hAnsi="Leelawadee UI Semilight"/>
-          <w:b w:val="false"/>
-          <w:bCs w:val="false"/>
-          <w:sz w:val="24"/>
-          <w:szCs w:val="24"/>
-        </w:rPr>
-        <w:t xml:space="preserve">, </w:t>
-      </w:r>
-      <w:r>
-        <w:rPr>
-          <w:rStyle w:val="Textooriginal"/>
-          <w:rFonts w:ascii="Leelawadee UI Semilight" w:hAnsi="Leelawadee UI Semilight"/>
-          <w:b w:val="false"/>
-          <w:bCs w:val="false"/>
-          <w:sz w:val="24"/>
-          <w:szCs w:val="24"/>
-        </w:rPr>
-        <w:t>estado</w:t>
-      </w:r>
-      <w:r>
-        <w:rPr>
-          <w:rFonts w:ascii="Leelawadee UI Semilight" w:hAnsi="Leelawadee UI Semilight"/>
-          <w:b w:val="false"/>
-          <w:bCs w:val="false"/>
-          <w:sz w:val="24"/>
-          <w:szCs w:val="24"/>
-        </w:rPr>
-        <w:t xml:space="preserve"> FROM </w:t>
-      </w:r>
-      <w:r>
-        <w:rPr>
-          <w:rStyle w:val="Textooriginal"/>
-          <w:rFonts w:ascii="Leelawadee UI Semilight" w:hAnsi="Leelawadee UI Semilight"/>
-          <w:b w:val="false"/>
-          <w:bCs w:val="false"/>
-          <w:sz w:val="24"/>
-          <w:szCs w:val="24"/>
-        </w:rPr>
-        <w:t>materia</w:t>
-      </w:r>
-      <w:r>
-        <w:rPr>
-          <w:rFonts w:ascii="Leelawadee UI Semilight" w:hAnsi="Leelawadee UI Semilight"/>
-          <w:b w:val="false"/>
-          <w:bCs w:val="false"/>
-          <w:sz w:val="24"/>
-          <w:szCs w:val="24"/>
-        </w:rPr>
-        <w:t>INNER JOIN inscripcion ON materia.id_materia = inscripcion.id_materia WHERE inscripcion.id_alumno != 3</w:t>
+        <w:t>9) Listar los datos de las materias en las que no está inscripto el tercer alumno que usted cargó.</w:t>
+      </w:r>
+    </w:p>
+    <w:p>
+      <w:pPr>
+        <w:pStyle w:val="Normal"/>
+        <w:bidi w:val="0"/>
+        <w:jc w:val="left"/>
+        <w:rPr/>
+      </w:pPr>
+      <w:r>
+        <w:rPr>
+          <w:rFonts w:ascii="Leelawadee UI Semilight" w:hAnsi="Leelawadee UI Semilight"/>
+          <w:b w:val="false"/>
+          <w:bCs w:val="false"/>
+          <w:sz w:val="24"/>
+          <w:szCs w:val="24"/>
+        </w:rPr>
+        <w:t>SELECT *</w:t>
+        <w:br/>
+        <w:t>FROM materia m</w:t>
+        <w:br/>
+        <w:t>WHERE NOT EXISTS (SELECT id_materia FROM legajo l</w:t>
+        <w:br/>
+        <w:t>WHERE m.id = l.id_materia</w:t>
+        <w:br/>
+        <w:t>AND l.id_alumno = 3)</w:t>
+      </w:r>
+    </w:p>
+    <w:p>
+      <w:pPr>
+        <w:pStyle w:val="Normal"/>
+        <w:bidi w:val="0"/>
+        <w:jc w:val="left"/>
+        <w:rPr>
+          <w:rFonts w:ascii="Leelawadee UI Semilight" w:hAnsi="Leelawadee UI Semilight"/>
+          <w:b w:val="false"/>
+          <w:b w:val="false"/>
+          <w:bCs w:val="false"/>
+          <w:sz w:val="24"/>
+          <w:szCs w:val="24"/>
+        </w:rPr>
+      </w:pPr>
+      <w:r>
+        <w:rPr/>
       </w:r>
     </w:p>
     <w:p>

</xml_diff>

<commit_message>
Update Sentencias SQL (Entrega 1).docx
</commit_message>
<xml_diff>
--- a/Sentencias SQL (Entrega 1).docx
+++ b/Sentencias SQL (Entrega 1).docx
@@ -1,6 +1,6 @@
 
 <file path=word/document.xml><?xml version="1.0" encoding="utf-8"?>
-<w:document xmlns:o="urn:schemas-microsoft-com:office:office" xmlns:r="http://schemas.openxmlformats.org/officeDocument/2006/relationships" xmlns:v="urn:schemas-microsoft-com:vml" xmlns:w="http://schemas.openxmlformats.org/wordprocessingml/2006/main" xmlns:w10="urn:schemas-microsoft-com:office:word" xmlns:wp="http://schemas.openxmlformats.org/drawingml/2006/wordprocessingDrawing" xmlns:wps="http://schemas.microsoft.com/office/word/2010/wordprocessingShape" xmlns:wpg="http://schemas.microsoft.com/office/word/2010/wordprocessingGroup" xmlns:mc="http://schemas.openxmlformats.org/markup-compatibility/2006" xmlns:wp14="http://schemas.microsoft.com/office/word/2010/wordprocessingDrawing" xmlns:w14="http://schemas.microsoft.com/office/word/2010/wordml" xmlns:w15="http://schemas.microsoft.com/office/word/2012/wordml" mc:Ignorable="w14 wp14 w15">
+<w:document xmlns:o="urn:schemas-microsoft-com:office:office" xmlns:r="http://schemas.openxmlformats.org/officeDocument/2006/relationships" xmlns:v="urn:schemas-microsoft-com:vml" xmlns:w="http://schemas.openxmlformats.org/wordprocessingml/2006/main" xmlns:w10="urn:schemas-microsoft-com:office:word" xmlns:wp="http://schemas.openxmlformats.org/drawingml/2006/wordprocessingDrawing" xmlns:wps="http://schemas.microsoft.com/office/word/2010/wordprocessingShape" xmlns:wpg="http://schemas.microsoft.com/office/word/2010/wordprocessingGroup" xmlns:mc="http://schemas.openxmlformats.org/markup-compatibility/2006" xmlns:wp14="http://schemas.microsoft.com/office/word/2010/wordprocessingDrawing" xmlns:w14="http://schemas.microsoft.com/office/word/2010/wordml" mc:Ignorable="w14 wp14">
   <w:body>
     <w:p>
       <w:pPr>
@@ -18,11 +18,11 @@
       </w:pPr>
       <w:r>
         <w:rPr>
-          <w:rFonts w:ascii="Leelawadee UI Semilight" w:hAnsi="Leelawadee UI Semilight"/>
-          <w:b/>
-          <w:bCs/>
-          <w:sz w:val="30"/>
-          <w:szCs w:val="30"/>
+          <w:rFonts w:ascii="Calibri" w:hAnsi="Calibri"/>
+          <w:b/>
+          <w:bCs/>
+          <w:sz w:val="24"/>
+          <w:szCs w:val="24"/>
         </w:rPr>
         <w:t>1) Dar de alta 3 alumnos</w:t>
       </w:r>
@@ -42,9 +42,11 @@
       </w:pPr>
       <w:r>
         <w:rPr>
-          <w:rFonts w:ascii="Leelawadee UI Semilight" w:hAnsi="Leelawadee UI Semilight"/>
-          <w:b w:val="false"/>
-          <w:bCs w:val="false"/>
+          <w:rFonts w:ascii="Calibri" w:hAnsi="Calibri"/>
+          <w:b w:val="false"/>
+          <w:bCs w:val="false"/>
+          <w:sz w:val="24"/>
+          <w:szCs w:val="24"/>
         </w:rPr>
         <w:t>INSERT INTO alumno(dni, nombre, apellido, fecha_nacimiento, estado)</w:t>
         <w:br/>
@@ -54,31 +56,74 @@
         <w:br/>
         <w:t>("35123456","Marco","Silva","1992-05-05",1),</w:t>
         <w:br/>
-        <w:t>("38987654","Luna","Lopardo","1995-12-30",1);</w:t>
-        <w:br/>
-      </w:r>
-    </w:p>
-    <w:p>
-      <w:pPr>
-        <w:pStyle w:val="Normal"/>
-        <w:bidi w:val="0"/>
-        <w:jc w:val="left"/>
-        <w:rPr>
-          <w:rFonts w:ascii="Leelawadee UI Semilight" w:hAnsi="Leelawadee UI Semilight"/>
-          <w:b/>
-          <w:b/>
-          <w:bCs/>
-          <w:sz w:val="30"/>
-          <w:szCs w:val="30"/>
-        </w:rPr>
-      </w:pPr>
-      <w:r>
-        <w:rPr>
-          <w:rFonts w:ascii="Leelawadee UI Semilight" w:hAnsi="Leelawadee UI Semilight"/>
-          <w:b/>
-          <w:bCs/>
-          <w:sz w:val="30"/>
-          <w:szCs w:val="30"/>
+        <w:t>("</w:t>
+      </w:r>
+      <w:r>
+        <w:rPr>
+          <w:rFonts w:eastAsia="NSimSun" w:cs="Arial" w:ascii="Calibri" w:hAnsi="Calibri"/>
+          <w:b w:val="false"/>
+          <w:bCs w:val="false"/>
+          <w:color w:val="auto"/>
+          <w:kern w:val="2"/>
+          <w:sz w:val="24"/>
+          <w:szCs w:val="24"/>
+          <w:lang w:val="es-MX" w:eastAsia="zh-CN" w:bidi="hi-IN"/>
+        </w:rPr>
+        <w:t>39332491</w:t>
+      </w:r>
+      <w:r>
+        <w:rPr>
+          <w:rFonts w:ascii="Calibri" w:hAnsi="Calibri"/>
+          <w:b w:val="false"/>
+          <w:bCs w:val="false"/>
+          <w:sz w:val="24"/>
+          <w:szCs w:val="24"/>
+        </w:rPr>
+        <w:t>","Luna","Lopardo","1995-12-30",1);</w:t>
+      </w:r>
+    </w:p>
+    <w:p>
+      <w:pPr>
+        <w:pStyle w:val="Normal"/>
+        <w:bidi w:val="0"/>
+        <w:spacing w:lineRule="auto" w:line="276"/>
+        <w:jc w:val="left"/>
+        <w:rPr>
+          <w:rFonts w:ascii="Leelawadee UI Semilight" w:hAnsi="Leelawadee UI Semilight"/>
+          <w:b w:val="false"/>
+          <w:b w:val="false"/>
+          <w:bCs w:val="false"/>
+        </w:rPr>
+      </w:pPr>
+      <w:r>
+        <w:rPr>
+          <w:rFonts w:ascii="Leelawadee UI Semilight" w:hAnsi="Leelawadee UI Semilight"/>
+          <w:b w:val="false"/>
+          <w:bCs w:val="false"/>
+        </w:rPr>
+      </w:r>
+    </w:p>
+    <w:p>
+      <w:pPr>
+        <w:pStyle w:val="Normal"/>
+        <w:bidi w:val="0"/>
+        <w:jc w:val="left"/>
+        <w:rPr>
+          <w:rFonts w:ascii="Leelawadee UI Semilight" w:hAnsi="Leelawadee UI Semilight"/>
+          <w:b/>
+          <w:b/>
+          <w:bCs/>
+          <w:sz w:val="30"/>
+          <w:szCs w:val="30"/>
+        </w:rPr>
+      </w:pPr>
+      <w:r>
+        <w:rPr>
+          <w:rFonts w:ascii="Calibri" w:hAnsi="Calibri"/>
+          <w:b/>
+          <w:bCs/>
+          <w:sz w:val="24"/>
+          <w:szCs w:val="24"/>
         </w:rPr>
         <w:t>2) Dar de alta 5 materias.</w:t>
       </w:r>
@@ -99,7 +144,7 @@
       </w:pPr>
       <w:r>
         <w:rPr>
-          <w:rFonts w:ascii="Leelawadee UI Semilight" w:hAnsi="Leelawadee UI Semilight"/>
+          <w:rFonts w:ascii="Calibri" w:hAnsi="Calibri"/>
           <w:b w:val="false"/>
           <w:bCs w:val="false"/>
           <w:sz w:val="24"/>
@@ -136,11 +181,11 @@
       </w:pPr>
       <w:r>
         <w:rPr>
-          <w:rFonts w:ascii="Leelawadee UI Semilight" w:hAnsi="Leelawadee UI Semilight"/>
-          <w:b/>
-          <w:bCs/>
-          <w:sz w:val="30"/>
-          <w:szCs w:val="30"/>
+          <w:rFonts w:ascii="Calibri" w:hAnsi="Calibri"/>
+          <w:b/>
+          <w:bCs/>
+          <w:sz w:val="24"/>
+          <w:szCs w:val="24"/>
         </w:rPr>
         <w:t xml:space="preserve"> </w:t>
       </w:r>
@@ -161,11 +206,11 @@
       </w:pPr>
       <w:r>
         <w:rPr>
-          <w:rFonts w:ascii="Leelawadee UI Semilight" w:hAnsi="Leelawadee UI Semilight"/>
-          <w:b/>
-          <w:bCs/>
-          <w:sz w:val="30"/>
-          <w:szCs w:val="30"/>
+          <w:rFonts w:ascii="Calibri" w:hAnsi="Calibri"/>
+          <w:b/>
+          <w:bCs/>
+          <w:sz w:val="24"/>
+          <w:szCs w:val="24"/>
         </w:rPr>
         <w:t>3) Inscribir a cada alumno en 2 materias con nota 0.</w:t>
       </w:r>
@@ -186,7 +231,7 @@
       </w:pPr>
       <w:r>
         <w:rPr>
-          <w:rFonts w:ascii="Leelawadee UI Semilight" w:hAnsi="Leelawadee UI Semilight"/>
+          <w:rFonts w:ascii="Calibri" w:hAnsi="Calibri"/>
           <w:b w:val="false"/>
           <w:bCs w:val="false"/>
           <w:sz w:val="24"/>
@@ -249,11 +294,11 @@
       </w:pPr>
       <w:r>
         <w:rPr>
-          <w:rFonts w:ascii="Leelawadee UI Semilight" w:hAnsi="Leelawadee UI Semilight"/>
-          <w:b/>
-          <w:bCs/>
-          <w:sz w:val="30"/>
-          <w:szCs w:val="30"/>
+          <w:rFonts w:ascii="Calibri" w:hAnsi="Calibri"/>
+          <w:b/>
+          <w:bCs/>
+          <w:sz w:val="24"/>
+          <w:szCs w:val="24"/>
         </w:rPr>
         <w:t>4) Dar de baja el primer alumno cargado.</w:t>
       </w:r>
@@ -274,7 +319,7 @@
       </w:pPr>
       <w:r>
         <w:rPr>
-          <w:rFonts w:ascii="Leelawadee UI Semilight" w:hAnsi="Leelawadee UI Semilight"/>
+          <w:rFonts w:ascii="Calibri" w:hAnsi="Calibri"/>
           <w:b w:val="false"/>
           <w:bCs w:val="false"/>
           <w:sz w:val="24"/>
@@ -299,7 +344,7 @@
       </w:pPr>
       <w:r>
         <w:rPr>
-          <w:rFonts w:ascii="Leelawadee UI Semilight" w:hAnsi="Leelawadee UI Semilight"/>
+          <w:rFonts w:ascii="Calibri" w:hAnsi="Calibri"/>
           <w:b w:val="false"/>
           <w:bCs w:val="false"/>
           <w:sz w:val="24"/>
@@ -315,45 +360,30 @@
         <w:jc w:val="left"/>
         <w:rPr>
           <w:rFonts w:ascii="Leelawadee UI Semilight" w:hAnsi="Leelawadee UI Semilight"/>
-          <w:b/>
-          <w:b/>
-          <w:bCs/>
-          <w:sz w:val="30"/>
-          <w:szCs w:val="30"/>
-        </w:rPr>
-      </w:pPr>
-      <w:r>
-        <w:rPr>
-          <w:rFonts w:ascii="Leelawadee UI Semilight" w:hAnsi="Leelawadee UI Semilight"/>
-          <w:b/>
-          <w:bCs/>
-          <w:sz w:val="30"/>
-          <w:szCs w:val="30"/>
-        </w:rPr>
-      </w:r>
-    </w:p>
-    <w:p>
-      <w:pPr>
-        <w:pStyle w:val="Normal"/>
-        <w:bidi w:val="0"/>
-        <w:jc w:val="left"/>
-        <w:rPr>
-          <w:rFonts w:ascii="Leelawadee UI Semilight" w:hAnsi="Leelawadee UI Semilight"/>
-          <w:b/>
-          <w:b/>
-          <w:bCs/>
-          <w:sz w:val="30"/>
-          <w:szCs w:val="30"/>
-        </w:rPr>
-      </w:pPr>
-      <w:r>
-        <w:rPr>
-          <w:rFonts w:ascii="Leelawadee UI Semilight" w:hAnsi="Leelawadee UI Semilight"/>
-          <w:b/>
-          <w:bCs/>
-          <w:sz w:val="30"/>
-          <w:szCs w:val="30"/>
-        </w:rPr>
+        </w:rPr>
+      </w:pPr>
+      <w:r>
+        <w:rPr/>
+      </w:r>
+    </w:p>
+    <w:p>
+      <w:pPr>
+        <w:pStyle w:val="Normal"/>
+        <w:bidi w:val="0"/>
+        <w:jc w:val="left"/>
+        <w:rPr>
+          <w:rFonts w:ascii="Leelawadee UI Semilight" w:hAnsi="Leelawadee UI Semilight"/>
+        </w:rPr>
+      </w:pPr>
+      <w:r>
+        <w:rPr>
+          <w:rFonts w:ascii="Calibri" w:hAnsi="Calibri"/>
+          <w:b/>
+          <w:bCs/>
+          <w:sz w:val="24"/>
+          <w:szCs w:val="24"/>
+        </w:rPr>
+        <w:t>5) Cambiar la nota al segundo alumno poniendo en ambas materias como nota 8.</w:t>
       </w:r>
     </w:p>
     <w:p>
@@ -362,16 +392,41 @@
         <w:bidi w:val="0"/>
         <w:jc w:val="left"/>
         <w:rPr>
-          <w:b w:val="false"/>
-          <w:b w:val="false"/>
-          <w:bCs w:val="false"/>
-        </w:rPr>
-      </w:pPr>
-      <w:r>
-        <w:rPr>
-          <w:b w:val="false"/>
-          <w:bCs w:val="false"/>
-        </w:rPr>
+          <w:rFonts w:ascii="Leelawadee UI Semilight" w:hAnsi="Leelawadee UI Semilight"/>
+        </w:rPr>
+      </w:pPr>
+      <w:r>
+        <w:rPr>
+          <w:rFonts w:ascii="Calibri" w:hAnsi="Calibri"/>
+          <w:sz w:val="24"/>
+          <w:szCs w:val="24"/>
+        </w:rPr>
+        <w:t>UPDATE inscripcion SET nota= 8 WHERE id_alumno= 2</w:t>
+      </w:r>
+    </w:p>
+    <w:p>
+      <w:pPr>
+        <w:pStyle w:val="Normal"/>
+        <w:bidi w:val="0"/>
+        <w:jc w:val="left"/>
+        <w:rPr>
+          <w:rFonts w:ascii="Leelawadee UI Semilight" w:hAnsi="Leelawadee UI Semilight"/>
+          <w:b/>
+          <w:b/>
+          <w:bCs/>
+          <w:sz w:val="30"/>
+          <w:szCs w:val="30"/>
+        </w:rPr>
+      </w:pPr>
+      <w:r>
+        <w:rPr>
+          <w:rFonts w:ascii="Calibri" w:hAnsi="Calibri"/>
+          <w:b/>
+          <w:bCs/>
+          <w:sz w:val="24"/>
+          <w:szCs w:val="24"/>
+        </w:rPr>
+        <w:t>6) Listar idAlumno, dni, apellido, nombre, fecha de nacimiento y estado de los Alumnos activos ordenados por apellido.</w:t>
       </w:r>
     </w:p>
     <w:p>
@@ -380,62 +435,110 @@
         <w:bidi w:val="0"/>
         <w:jc w:val="left"/>
         <w:rPr>
-          <w:b w:val="false"/>
-          <w:b w:val="false"/>
-          <w:bCs w:val="false"/>
-          <w:sz w:val="24"/>
-          <w:szCs w:val="24"/>
-        </w:rPr>
-      </w:pPr>
-      <w:r>
-        <w:rPr>
-          <w:b w:val="false"/>
-          <w:bCs w:val="false"/>
-          <w:sz w:val="24"/>
-          <w:szCs w:val="24"/>
-        </w:rPr>
-      </w:r>
-    </w:p>
-    <w:p>
-      <w:pPr>
-        <w:pStyle w:val="Normal"/>
-        <w:bidi w:val="0"/>
-        <w:jc w:val="left"/>
-        <w:rPr>
-          <w:b w:val="false"/>
-          <w:b w:val="false"/>
-          <w:bCs w:val="false"/>
-          <w:sz w:val="24"/>
-          <w:szCs w:val="24"/>
-        </w:rPr>
-      </w:pPr>
-      <w:r>
-        <w:rPr>
-          <w:b w:val="false"/>
-          <w:bCs w:val="false"/>
-          <w:sz w:val="24"/>
-          <w:szCs w:val="24"/>
-        </w:rPr>
-      </w:r>
-    </w:p>
-    <w:p>
-      <w:pPr>
-        <w:pStyle w:val="Normal"/>
-        <w:bidi w:val="0"/>
-        <w:jc w:val="left"/>
-        <w:rPr>
-          <w:rFonts w:ascii="Leelawadee UI Semilight" w:hAnsi="Leelawadee UI Semilight"/>
-        </w:rPr>
-      </w:pPr>
-      <w:r>
-        <w:rPr>
-          <w:rFonts w:ascii="Leelawadee UI Semilight" w:hAnsi="Leelawadee UI Semilight"/>
-          <w:b/>
-          <w:bCs/>
-          <w:sz w:val="30"/>
-          <w:szCs w:val="30"/>
-        </w:rPr>
-        <w:t>5) Cambiar la nota al segundo alumno poniendo en ambas materias como nota 8.</w:t>
+          <w:rFonts w:ascii="Leelawadee UI Semilight" w:hAnsi="Leelawadee UI Semilight"/>
+          <w:b/>
+          <w:b/>
+          <w:bCs/>
+          <w:sz w:val="30"/>
+          <w:szCs w:val="30"/>
+        </w:rPr>
+      </w:pPr>
+      <w:r>
+        <w:rPr>
+          <w:rFonts w:ascii="Calibri" w:hAnsi="Calibri"/>
+          <w:b w:val="false"/>
+          <w:bCs w:val="false"/>
+          <w:sz w:val="24"/>
+          <w:szCs w:val="24"/>
+        </w:rPr>
+        <w:t xml:space="preserve">SELECT * FROM </w:t>
+      </w:r>
+      <w:r>
+        <w:rPr>
+          <w:rStyle w:val="Textooriginal"/>
+          <w:rFonts w:ascii="Calibri" w:hAnsi="Calibri"/>
+          <w:b w:val="false"/>
+          <w:bCs w:val="false"/>
+          <w:position w:val="0"/>
+          <w:sz w:val="24"/>
+          <w:sz w:val="24"/>
+          <w:szCs w:val="24"/>
+          <w:vertAlign w:val="baseline"/>
+        </w:rPr>
+        <w:t>alumno</w:t>
+      </w:r>
+      <w:r>
+        <w:rPr>
+          <w:rFonts w:ascii="Calibri" w:hAnsi="Calibri"/>
+          <w:b w:val="false"/>
+          <w:bCs w:val="false"/>
+          <w:sz w:val="24"/>
+          <w:szCs w:val="24"/>
+        </w:rPr>
+        <w:t xml:space="preserve"> WHERE </w:t>
+      </w:r>
+      <w:r>
+        <w:rPr>
+          <w:rStyle w:val="Textooriginal"/>
+          <w:rFonts w:ascii="Calibri" w:hAnsi="Calibri"/>
+          <w:b w:val="false"/>
+          <w:bCs w:val="false"/>
+          <w:position w:val="0"/>
+          <w:sz w:val="24"/>
+          <w:sz w:val="24"/>
+          <w:szCs w:val="24"/>
+          <w:vertAlign w:val="baseline"/>
+        </w:rPr>
+        <w:t>estado</w:t>
+      </w:r>
+      <w:r>
+        <w:rPr>
+          <w:rFonts w:ascii="Calibri" w:hAnsi="Calibri"/>
+          <w:b w:val="false"/>
+          <w:bCs w:val="false"/>
+          <w:sz w:val="24"/>
+          <w:szCs w:val="24"/>
+        </w:rPr>
+        <w:t xml:space="preserve"> = TRUE ORDER BY </w:t>
+      </w:r>
+      <w:r>
+        <w:rPr>
+          <w:rStyle w:val="Textooriginal"/>
+          <w:rFonts w:ascii="Calibri" w:hAnsi="Calibri"/>
+          <w:b w:val="false"/>
+          <w:bCs w:val="false"/>
+          <w:position w:val="0"/>
+          <w:sz w:val="24"/>
+          <w:sz w:val="24"/>
+          <w:szCs w:val="24"/>
+          <w:vertAlign w:val="baseline"/>
+        </w:rPr>
+        <w:t>apellido</w:t>
+      </w:r>
+    </w:p>
+    <w:p>
+      <w:pPr>
+        <w:pStyle w:val="Normal"/>
+        <w:bidi w:val="0"/>
+        <w:jc w:val="left"/>
+        <w:rPr>
+          <w:rFonts w:ascii="Leelawadee UI Semilight" w:hAnsi="Leelawadee UI Semilight"/>
+          <w:b/>
+          <w:b/>
+          <w:bCs/>
+          <w:sz w:val="30"/>
+          <w:szCs w:val="30"/>
+        </w:rPr>
+      </w:pPr>
+      <w:r>
+        <w:rPr>
+          <w:rFonts w:ascii="Calibri" w:hAnsi="Calibri"/>
+          <w:b/>
+          <w:bCs/>
+          <w:sz w:val="24"/>
+          <w:szCs w:val="24"/>
+        </w:rPr>
+        <w:t>7) Listar idMateria, nombre, año y estado de las materias activas ordenadas por nombre.</w:t>
       </w:r>
     </w:p>
     <w:p>
@@ -449,77 +552,7 @@
       </w:pPr>
       <w:r>
         <w:rPr>
-          <w:rFonts w:ascii="Leelawadee UI Semilight" w:hAnsi="Leelawadee UI Semilight"/>
-        </w:rPr>
-        <w:t>UPDATE inscripcion SET nota= 8 WHERE id_alumno= 2</w:t>
-      </w:r>
-    </w:p>
-    <w:p>
-      <w:pPr>
-        <w:pStyle w:val="Normal"/>
-        <w:bidi w:val="0"/>
-        <w:jc w:val="left"/>
-        <w:rPr>
-          <w:rFonts w:ascii="Leelawadee UI Semilight" w:hAnsi="Leelawadee UI Semilight"/>
-          <w:b/>
-          <w:b/>
-          <w:bCs/>
-          <w:sz w:val="30"/>
-          <w:szCs w:val="30"/>
-        </w:rPr>
-      </w:pPr>
-      <w:r>
-        <w:rPr>
-          <w:rFonts w:ascii="Leelawadee UI Semilight" w:hAnsi="Leelawadee UI Semilight"/>
-          <w:b/>
-          <w:bCs/>
-          <w:sz w:val="30"/>
-          <w:szCs w:val="30"/>
-        </w:rPr>
-      </w:r>
-    </w:p>
-    <w:p>
-      <w:pPr>
-        <w:pStyle w:val="Normal"/>
-        <w:bidi w:val="0"/>
-        <w:jc w:val="left"/>
-        <w:rPr>
-          <w:rFonts w:ascii="Leelawadee UI Semilight" w:hAnsi="Leelawadee UI Semilight"/>
-          <w:b/>
-          <w:b/>
-          <w:bCs/>
-          <w:sz w:val="30"/>
-          <w:szCs w:val="30"/>
-        </w:rPr>
-      </w:pPr>
-      <w:r>
-        <w:rPr>
-          <w:rFonts w:ascii="Leelawadee UI Semilight" w:hAnsi="Leelawadee UI Semilight"/>
-          <w:b/>
-          <w:bCs/>
-          <w:sz w:val="30"/>
-          <w:szCs w:val="30"/>
-        </w:rPr>
-        <w:t>6) Listar idAlumno, dni, apellido, nombre, fecha de nacimiento y estado de los Alumnos activos ordenados por apellido.</w:t>
-      </w:r>
-    </w:p>
-    <w:p>
-      <w:pPr>
-        <w:pStyle w:val="Cuerpodetexto"/>
-        <w:bidi w:val="0"/>
-        <w:jc w:val="left"/>
-        <w:rPr>
-          <w:rFonts w:ascii="Leelawadee UI Semilight" w:hAnsi="Leelawadee UI Semilight"/>
-          <w:b/>
-          <w:b/>
-          <w:bCs/>
-          <w:sz w:val="30"/>
-          <w:szCs w:val="30"/>
-        </w:rPr>
-      </w:pPr>
-      <w:r>
-        <w:rPr>
-          <w:rFonts w:ascii="Leelawadee UI Semilight" w:hAnsi="Leelawadee UI Semilight"/>
+          <w:rFonts w:ascii="Calibri" w:hAnsi="Calibri"/>
           <w:b w:val="false"/>
           <w:bCs w:val="false"/>
           <w:sz w:val="24"/>
@@ -530,20 +563,17 @@
       <w:r>
         <w:rPr>
           <w:rStyle w:val="Textooriginal"/>
-          <w:rFonts w:ascii="Leelawadee UI Semilight" w:hAnsi="Leelawadee UI Semilight"/>
-          <w:b w:val="false"/>
-          <w:bCs w:val="false"/>
-          <w:position w:val="0"/>
-          <w:sz w:val="24"/>
-          <w:sz w:val="24"/>
-          <w:szCs w:val="24"/>
-          <w:vertAlign w:val="baseline"/>
-        </w:rPr>
-        <w:t>alumno</w:t>
-      </w:r>
-      <w:r>
-        <w:rPr>
-          <w:rFonts w:ascii="Leelawadee UI Semilight" w:hAnsi="Leelawadee UI Semilight"/>
+          <w:rFonts w:ascii="Calibri" w:hAnsi="Calibri"/>
+          <w:b w:val="false"/>
+          <w:bCs w:val="false"/>
+          <w:sz w:val="24"/>
+          <w:szCs w:val="24"/>
+        </w:rPr>
+        <w:t>materia</w:t>
+      </w:r>
+      <w:r>
+        <w:rPr>
+          <w:rFonts w:ascii="Calibri" w:hAnsi="Calibri"/>
           <w:b w:val="false"/>
           <w:bCs w:val="false"/>
           <w:sz w:val="24"/>
@@ -554,20 +584,17 @@
       <w:r>
         <w:rPr>
           <w:rStyle w:val="Textooriginal"/>
-          <w:rFonts w:ascii="Leelawadee UI Semilight" w:hAnsi="Leelawadee UI Semilight"/>
-          <w:b w:val="false"/>
-          <w:bCs w:val="false"/>
-          <w:position w:val="0"/>
-          <w:sz w:val="24"/>
-          <w:sz w:val="24"/>
-          <w:szCs w:val="24"/>
-          <w:vertAlign w:val="baseline"/>
+          <w:rFonts w:ascii="Calibri" w:hAnsi="Calibri"/>
+          <w:b w:val="false"/>
+          <w:bCs w:val="false"/>
+          <w:sz w:val="24"/>
+          <w:szCs w:val="24"/>
         </w:rPr>
         <w:t>estado</w:t>
       </w:r>
       <w:r>
         <w:rPr>
-          <w:rFonts w:ascii="Leelawadee UI Semilight" w:hAnsi="Leelawadee UI Semilight"/>
+          <w:rFonts w:ascii="Calibri" w:hAnsi="Calibri"/>
           <w:b w:val="false"/>
           <w:bCs w:val="false"/>
           <w:sz w:val="24"/>
@@ -578,108 +605,7 @@
       <w:r>
         <w:rPr>
           <w:rStyle w:val="Textooriginal"/>
-          <w:rFonts w:ascii="Leelawadee UI Semilight" w:hAnsi="Leelawadee UI Semilight"/>
-          <w:b w:val="false"/>
-          <w:bCs w:val="false"/>
-          <w:position w:val="0"/>
-          <w:sz w:val="24"/>
-          <w:sz w:val="24"/>
-          <w:szCs w:val="24"/>
-          <w:vertAlign w:val="baseline"/>
-        </w:rPr>
-        <w:t>apellido</w:t>
-      </w:r>
-    </w:p>
-    <w:p>
-      <w:pPr>
-        <w:pStyle w:val="Normal"/>
-        <w:bidi w:val="0"/>
-        <w:jc w:val="left"/>
-        <w:rPr>
-          <w:rFonts w:ascii="Leelawadee UI Semilight" w:hAnsi="Leelawadee UI Semilight"/>
-          <w:b/>
-          <w:b/>
-          <w:bCs/>
-          <w:sz w:val="30"/>
-          <w:szCs w:val="30"/>
-        </w:rPr>
-      </w:pPr>
-      <w:r>
-        <w:rPr>
-          <w:rFonts w:ascii="Leelawadee UI Semilight" w:hAnsi="Leelawadee UI Semilight"/>
-          <w:b/>
-          <w:bCs/>
-          <w:sz w:val="30"/>
-          <w:szCs w:val="30"/>
-        </w:rPr>
-        <w:t>7) Listar idMateria, nombre, año y estado de las materias activas ordenadas por nombre.</w:t>
-      </w:r>
-    </w:p>
-    <w:p>
-      <w:pPr>
-        <w:pStyle w:val="Cuerpodetexto"/>
-        <w:bidi w:val="0"/>
-        <w:jc w:val="left"/>
-        <w:rPr>
-          <w:rFonts w:ascii="Leelawadee UI Semilight" w:hAnsi="Leelawadee UI Semilight"/>
-        </w:rPr>
-      </w:pPr>
-      <w:r>
-        <w:rPr>
-          <w:rFonts w:ascii="Leelawadee UI Semilight" w:hAnsi="Leelawadee UI Semilight"/>
-          <w:b w:val="false"/>
-          <w:bCs w:val="false"/>
-          <w:sz w:val="24"/>
-          <w:szCs w:val="24"/>
-        </w:rPr>
-        <w:t xml:space="preserve">SELECT * FROM </w:t>
-      </w:r>
-      <w:r>
-        <w:rPr>
-          <w:rStyle w:val="Textooriginal"/>
-          <w:rFonts w:ascii="Leelawadee UI Semilight" w:hAnsi="Leelawadee UI Semilight"/>
-          <w:b w:val="false"/>
-          <w:bCs w:val="false"/>
-          <w:sz w:val="24"/>
-          <w:szCs w:val="24"/>
-        </w:rPr>
-        <w:t>materia</w:t>
-      </w:r>
-      <w:r>
-        <w:rPr>
-          <w:rFonts w:ascii="Leelawadee UI Semilight" w:hAnsi="Leelawadee UI Semilight"/>
-          <w:b w:val="false"/>
-          <w:bCs w:val="false"/>
-          <w:sz w:val="24"/>
-          <w:szCs w:val="24"/>
-        </w:rPr>
-        <w:t xml:space="preserve"> WHERE </w:t>
-      </w:r>
-      <w:r>
-        <w:rPr>
-          <w:rStyle w:val="Textooriginal"/>
-          <w:rFonts w:ascii="Leelawadee UI Semilight" w:hAnsi="Leelawadee UI Semilight"/>
-          <w:b w:val="false"/>
-          <w:bCs w:val="false"/>
-          <w:sz w:val="24"/>
-          <w:szCs w:val="24"/>
-        </w:rPr>
-        <w:t>estado</w:t>
-      </w:r>
-      <w:r>
-        <w:rPr>
-          <w:rFonts w:ascii="Leelawadee UI Semilight" w:hAnsi="Leelawadee UI Semilight"/>
-          <w:b w:val="false"/>
-          <w:bCs w:val="false"/>
-          <w:sz w:val="24"/>
-          <w:szCs w:val="24"/>
-        </w:rPr>
-        <w:t xml:space="preserve"> = TRUE ORDER BY </w:t>
-      </w:r>
-      <w:r>
-        <w:rPr>
-          <w:rStyle w:val="Textooriginal"/>
-          <w:rFonts w:ascii="Leelawadee UI Semilight" w:hAnsi="Leelawadee UI Semilight"/>
+          <w:rFonts w:ascii="Calibri" w:hAnsi="Calibri"/>
           <w:b w:val="false"/>
           <w:bCs w:val="false"/>
           <w:sz w:val="24"/>
@@ -728,11 +654,11 @@
       </w:pPr>
       <w:r>
         <w:rPr>
-          <w:rFonts w:ascii="Leelawadee UI Semilight" w:hAnsi="Leelawadee UI Semilight"/>
-          <w:b/>
-          <w:bCs/>
-          <w:sz w:val="30"/>
-          <w:szCs w:val="30"/>
+          <w:rFonts w:ascii="Calibri" w:hAnsi="Calibri"/>
+          <w:b/>
+          <w:bCs/>
+          <w:sz w:val="24"/>
+          <w:szCs w:val="24"/>
         </w:rPr>
         <w:t xml:space="preserve">8) Listar los datos de las materias en las que está inscripto el tercer alumno que usted cargó. </w:t>
       </w:r>
@@ -753,7 +679,7 @@
       </w:pPr>
       <w:r>
         <w:rPr>
-          <w:rFonts w:ascii="Leelawadee UI Semilight" w:hAnsi="Leelawadee UI Semilight"/>
+          <w:rFonts w:ascii="Calibri" w:hAnsi="Calibri"/>
           <w:b w:val="false"/>
           <w:bCs/>
           <w:i w:val="false"/>
@@ -769,7 +695,7 @@
       <w:r>
         <w:rPr>
           <w:rStyle w:val="Textooriginal"/>
-          <w:rFonts w:ascii="Leelawadee UI Semilight" w:hAnsi="Leelawadee UI Semilight"/>
+          <w:rFonts w:ascii="Calibri" w:hAnsi="Calibri"/>
           <w:b w:val="false"/>
           <w:bCs/>
           <w:i w:val="false"/>
@@ -784,7 +710,7 @@
       </w:r>
       <w:r>
         <w:rPr>
-          <w:rFonts w:ascii="Leelawadee UI Semilight" w:hAnsi="Leelawadee UI Semilight"/>
+          <w:rFonts w:ascii="Calibri" w:hAnsi="Calibri"/>
           <w:b w:val="false"/>
           <w:bCs/>
           <w:i w:val="false"/>
@@ -800,7 +726,7 @@
       <w:r>
         <w:rPr>
           <w:rStyle w:val="Textooriginal"/>
-          <w:rFonts w:ascii="Leelawadee UI Semilight" w:hAnsi="Leelawadee UI Semilight"/>
+          <w:rFonts w:ascii="Calibri" w:hAnsi="Calibri"/>
           <w:b w:val="false"/>
           <w:bCs/>
           <w:i w:val="false"/>
@@ -815,7 +741,7 @@
       </w:r>
       <w:r>
         <w:rPr>
-          <w:rFonts w:ascii="Leelawadee UI Semilight" w:hAnsi="Leelawadee UI Semilight"/>
+          <w:rFonts w:ascii="Calibri" w:hAnsi="Calibri"/>
           <w:b w:val="false"/>
           <w:bCs/>
           <w:i w:val="false"/>
@@ -831,7 +757,7 @@
       <w:r>
         <w:rPr>
           <w:rStyle w:val="Textooriginal"/>
-          <w:rFonts w:ascii="Leelawadee UI Semilight" w:hAnsi="Leelawadee UI Semilight"/>
+          <w:rFonts w:ascii="Calibri" w:hAnsi="Calibri"/>
           <w:b w:val="false"/>
           <w:bCs/>
           <w:i w:val="false"/>
@@ -846,7 +772,7 @@
       </w:r>
       <w:r>
         <w:rPr>
-          <w:rFonts w:ascii="Leelawadee UI Semilight" w:hAnsi="Leelawadee UI Semilight"/>
+          <w:rFonts w:ascii="Calibri" w:hAnsi="Calibri"/>
           <w:b/>
           <w:bCs/>
           <w:caps w:val="false"/>
@@ -860,7 +786,7 @@
       </w:r>
       <w:r>
         <w:rPr>
-          <w:rFonts w:ascii="Leelawadee UI Semilight" w:hAnsi="Leelawadee UI Semilight"/>
+          <w:rFonts w:ascii="Calibri" w:hAnsi="Calibri"/>
           <w:b w:val="false"/>
           <w:bCs/>
           <w:i w:val="false"/>
@@ -876,7 +802,7 @@
       <w:r>
         <w:rPr>
           <w:rStyle w:val="Textooriginal"/>
-          <w:rFonts w:ascii="Leelawadee UI Semilight" w:hAnsi="Leelawadee UI Semilight"/>
+          <w:rFonts w:ascii="Calibri" w:hAnsi="Calibri"/>
           <w:b w:val="false"/>
           <w:bCs/>
           <w:i w:val="false"/>
@@ -891,7 +817,7 @@
       </w:r>
       <w:r>
         <w:rPr>
-          <w:rFonts w:ascii="Leelawadee UI Semilight" w:hAnsi="Leelawadee UI Semilight"/>
+          <w:rFonts w:ascii="Calibri" w:hAnsi="Calibri"/>
           <w:b w:val="false"/>
           <w:bCs/>
           <w:i w:val="false"/>
@@ -906,7 +832,7 @@
       </w:r>
       <w:r>
         <w:rPr>
-          <w:rFonts w:ascii="Leelawadee UI Semilight" w:hAnsi="Leelawadee UI Semilight"/>
+          <w:rFonts w:ascii="Calibri" w:hAnsi="Calibri"/>
           <w:b/>
           <w:bCs/>
           <w:color w:val="000000"/>
@@ -951,11 +877,11 @@
       </w:pPr>
       <w:r>
         <w:rPr>
-          <w:rFonts w:ascii="Leelawadee UI Semilight" w:hAnsi="Leelawadee UI Semilight"/>
-          <w:b/>
-          <w:bCs/>
-          <w:sz w:val="30"/>
-          <w:szCs w:val="30"/>
+          <w:rFonts w:ascii="Calibri" w:hAnsi="Calibri"/>
+          <w:b/>
+          <w:bCs/>
+          <w:sz w:val="24"/>
+          <w:szCs w:val="24"/>
         </w:rPr>
         <w:t>9) Listar los datos de las materias en las que no está inscripto el tercer alumno que usted cargó.</w:t>
       </w:r>
@@ -965,11 +891,13 @@
         <w:pStyle w:val="Normal"/>
         <w:bidi w:val="0"/>
         <w:jc w:val="left"/>
-        <w:rPr/>
-      </w:pPr>
-      <w:r>
-        <w:rPr>
-          <w:rFonts w:ascii="Leelawadee UI Semilight" w:hAnsi="Leelawadee UI Semilight"/>
+        <w:rPr>
+          <w:rFonts w:ascii="Calibri" w:hAnsi="Calibri"/>
+        </w:rPr>
+      </w:pPr>
+      <w:r>
+        <w:rPr>
+          <w:rFonts w:ascii="Calibri" w:hAnsi="Calibri"/>
           <w:b w:val="false"/>
           <w:bCs w:val="false"/>
           <w:sz w:val="24"/>
@@ -979,52 +907,81 @@
         <w:br/>
         <w:t>FROM materia m</w:t>
         <w:br/>
-        <w:t>WHERE NOT EXISTS (SELECT id_materia FROM legajo l</w:t>
-        <w:br/>
-        <w:t>WHERE m.id = l.id_materia</w:t>
-        <w:br/>
-        <w:t>AND l.id_alumno = 3)</w:t>
-      </w:r>
-    </w:p>
-    <w:p>
-      <w:pPr>
-        <w:pStyle w:val="Normal"/>
-        <w:bidi w:val="0"/>
-        <w:jc w:val="left"/>
-        <w:rPr>
-          <w:rFonts w:ascii="Leelawadee UI Semilight" w:hAnsi="Leelawadee UI Semilight"/>
-          <w:b w:val="false"/>
-          <w:b w:val="false"/>
-          <w:bCs w:val="false"/>
-          <w:sz w:val="24"/>
-          <w:szCs w:val="24"/>
-        </w:rPr>
-      </w:pPr>
-      <w:r>
-        <w:rPr/>
-      </w:r>
-    </w:p>
-    <w:p>
-      <w:pPr>
-        <w:pStyle w:val="Normal"/>
-        <w:bidi w:val="0"/>
-        <w:jc w:val="left"/>
-        <w:rPr>
-          <w:rFonts w:ascii="Leelawadee UI Semilight" w:hAnsi="Leelawadee UI Semilight"/>
-          <w:b/>
-          <w:b/>
-          <w:bCs/>
-          <w:sz w:val="30"/>
-          <w:szCs w:val="30"/>
-        </w:rPr>
-      </w:pPr>
-      <w:r>
-        <w:rPr>
-          <w:rFonts w:ascii="Leelawadee UI Semilight" w:hAnsi="Leelawadee UI Semilight"/>
-          <w:b/>
-          <w:bCs/>
-          <w:sz w:val="30"/>
-          <w:szCs w:val="30"/>
+        <w:t xml:space="preserve">WHERE NOT EXISTS (SELECT id_materia FROM </w:t>
+      </w:r>
+      <w:r>
+        <w:rPr>
+          <w:rFonts w:eastAsia="NSimSun" w:cs="Arial" w:ascii="Calibri" w:hAnsi="Calibri"/>
+          <w:b w:val="false"/>
+          <w:bCs w:val="false"/>
+          <w:color w:val="auto"/>
+          <w:kern w:val="2"/>
+          <w:sz w:val="24"/>
+          <w:szCs w:val="24"/>
+          <w:lang w:val="es-MX" w:eastAsia="zh-CN" w:bidi="hi-IN"/>
+        </w:rPr>
+        <w:t>inscripcion</w:t>
+      </w:r>
+      <w:r>
+        <w:rPr>
+          <w:rFonts w:ascii="Calibri" w:hAnsi="Calibri"/>
+          <w:b w:val="false"/>
+          <w:bCs w:val="false"/>
+          <w:sz w:val="24"/>
+          <w:szCs w:val="24"/>
+        </w:rPr>
+        <w:t xml:space="preserve"> i</w:t>
+        <w:br/>
+        <w:t>WHERE m.id = i.id_materia</w:t>
+        <w:br/>
+        <w:t>AND i.id_alumno = 3)</w:t>
+      </w:r>
+    </w:p>
+    <w:p>
+      <w:pPr>
+        <w:pStyle w:val="Normal"/>
+        <w:bidi w:val="0"/>
+        <w:jc w:val="left"/>
+        <w:rPr>
+          <w:rFonts w:ascii="Leelawadee UI Semilight" w:hAnsi="Leelawadee UI Semilight"/>
+          <w:b w:val="false"/>
+          <w:b w:val="false"/>
+          <w:bCs w:val="false"/>
+          <w:sz w:val="24"/>
+          <w:szCs w:val="24"/>
+        </w:rPr>
+      </w:pPr>
+      <w:r>
+        <w:rPr>
+          <w:rFonts w:ascii="Leelawadee UI Semilight" w:hAnsi="Leelawadee UI Semilight"/>
+          <w:b w:val="false"/>
+          <w:bCs w:val="false"/>
+          <w:sz w:val="24"/>
+          <w:szCs w:val="24"/>
+        </w:rPr>
+      </w:r>
+    </w:p>
+    <w:p>
+      <w:pPr>
+        <w:pStyle w:val="Normal"/>
+        <w:bidi w:val="0"/>
+        <w:jc w:val="left"/>
+        <w:rPr>
+          <w:rFonts w:ascii="Leelawadee UI Semilight" w:hAnsi="Leelawadee UI Semilight"/>
+          <w:b/>
+          <w:b/>
+          <w:bCs/>
+          <w:sz w:val="30"/>
+          <w:szCs w:val="30"/>
+        </w:rPr>
+      </w:pPr>
+      <w:r>
+        <w:rPr>
+          <w:rFonts w:ascii="Calibri" w:hAnsi="Calibri"/>
+          <w:b/>
+          <w:bCs/>
+          <w:sz w:val="24"/>
+          <w:szCs w:val="24"/>
         </w:rPr>
         <w:t>10) Listar todos los alumnos cuyos apellidos comiencen con la letra 'R'.</w:t>
       </w:r>
@@ -1045,7 +1002,7 @@
       </w:pPr>
       <w:r>
         <w:rPr>
-          <w:rFonts w:ascii="Leelawadee UI Semilight" w:hAnsi="Leelawadee UI Semilight"/>
+          <w:rFonts w:ascii="Calibri" w:hAnsi="Calibri"/>
           <w:b w:val="false"/>
           <w:bCs w:val="false"/>
           <w:sz w:val="24"/>
@@ -1056,7 +1013,7 @@
       <w:r>
         <w:rPr>
           <w:rStyle w:val="Textooriginal"/>
-          <w:rFonts w:ascii="Leelawadee UI Semilight" w:hAnsi="Leelawadee UI Semilight"/>
+          <w:rFonts w:ascii="Calibri" w:hAnsi="Calibri"/>
           <w:b w:val="false"/>
           <w:bCs w:val="false"/>
           <w:sz w:val="24"/>
@@ -1066,7 +1023,7 @@
       </w:r>
       <w:r>
         <w:rPr>
-          <w:rFonts w:ascii="Leelawadee UI Semilight" w:hAnsi="Leelawadee UI Semilight"/>
+          <w:rFonts w:ascii="Calibri" w:hAnsi="Calibri"/>
           <w:b w:val="false"/>
           <w:bCs w:val="false"/>
           <w:sz w:val="24"/>
@@ -1077,7 +1034,7 @@
       <w:r>
         <w:rPr>
           <w:rStyle w:val="Textooriginal"/>
-          <w:rFonts w:ascii="Leelawadee UI Semilight" w:hAnsi="Leelawadee UI Semilight"/>
+          <w:rFonts w:ascii="Calibri" w:hAnsi="Calibri"/>
           <w:b w:val="false"/>
           <w:bCs w:val="false"/>
           <w:sz w:val="24"/>
@@ -1087,7 +1044,7 @@
       </w:r>
       <w:r>
         <w:rPr>
-          <w:rFonts w:ascii="Leelawadee UI Semilight" w:hAnsi="Leelawadee UI Semilight"/>
+          <w:rFonts w:ascii="Calibri" w:hAnsi="Calibri"/>
           <w:b w:val="false"/>
           <w:bCs w:val="false"/>
           <w:sz w:val="24"/>
@@ -1116,7 +1073,7 @@
     <w:sectPr>
       <w:type w:val="nextPage"/>
       <w:pgSz w:w="12240" w:h="15840"/>
-      <w:pgMar w:left="1134" w:right="1134" w:gutter="0" w:header="0" w:top="1134" w:footer="0" w:bottom="1134"/>
+      <w:pgMar w:left="1134" w:right="1134" w:header="0" w:top="1134" w:footer="0" w:bottom="1134" w:gutter="0"/>
       <w:pgNumType w:fmt="decimal"/>
       <w:formProt w:val="false"/>
       <w:textDirection w:val="lrTb"/>
@@ -1133,15 +1090,13 @@
       <w:rPr>
         <w:rFonts w:ascii="Liberation Serif" w:hAnsi="Liberation Serif" w:eastAsia="NSimSun" w:cs="Arial"/>
         <w:kern w:val="2"/>
-        <w:sz w:val="24"/>
+        <w:sz w:val="20"/>
         <w:szCs w:val="24"/>
         <w:lang w:val="es-MX" w:eastAsia="zh-CN" w:bidi="hi-IN"/>
       </w:rPr>
     </w:rPrDefault>
     <w:pPrDefault>
-      <w:pPr>
-        <w:suppressAutoHyphens w:val="true"/>
-      </w:pPr>
+      <w:pPr/>
     </w:pPrDefault>
   </w:docDefaults>
   <w:style w:type="paragraph" w:styleId="Normal">

</xml_diff>